<commit_message>
Removed files and folders that should not be pushed to git, and added gitignore. Added a create user function. Changed the delete function in the file list page, to also delete the stored files and not only the database reference Changed file upload functionality to receive user and token in parameter instead of header. Changed Html templates and added some css for more understandable application layout
</commit_message>
<xml_diff>
--- a/photosec_demo/handleiding.docx
+++ b/photosec_demo/handleiding.docx
@@ -152,59 +152,59 @@
       </w:pPr>
       <w:r>
         <w:rPr/>
-        <w:t>2. maak users aan via admin [.../admin]</w:t>
-      </w:r>
-    </w:p>
-    <w:p>
-      <w:pPr>
-        <w:pStyle w:val="Normal"/>
-        <w:bidi w:val="0"/>
-        <w:jc w:val="left"/>
-        <w:rPr/>
-      </w:pPr>
-      <w:r>
-        <w:rPr/>
-        <w:t>3. login als gebruiker in de applicatie [.../login]</w:t>
-      </w:r>
-    </w:p>
-    <w:p>
-      <w:pPr>
-        <w:pStyle w:val="Normal"/>
-        <w:bidi w:val="0"/>
-        <w:jc w:val="left"/>
-        <w:rPr/>
-      </w:pPr>
-      <w:r>
-        <w:rPr/>
-        <w:t>4. genereer een qrcode voor je account [.../qrcode]</w:t>
-      </w:r>
-    </w:p>
-    <w:p>
-      <w:pPr>
-        <w:pStyle w:val="Normal"/>
-        <w:bidi w:val="0"/>
-        <w:jc w:val="left"/>
-        <w:rPr/>
-      </w:pPr>
-      <w:r>
-        <w:rPr/>
-        <w:t xml:space="preserve">5. upload een foto met de app [url naar .../photoupload] </w:t>
-      </w:r>
-      <w:r>
-        <w:rPr/>
-        <w:t>voor authenticatie een header met de title “authorization” en een content met “token &lt;token gegenereerd bij het maken van de qrcode&gt;”</w:t>
-      </w:r>
-    </w:p>
-    <w:p>
-      <w:pPr>
-        <w:pStyle w:val="Normal"/>
-        <w:bidi w:val="0"/>
-        <w:jc w:val="left"/>
-        <w:rPr/>
-      </w:pPr>
-      <w:r>
-        <w:rPr/>
-        <w:t>6. bekijk geuploade files in de apploicatie in [.../files]</w:t>
+        <w:t xml:space="preserve">2. maak users aan via </w:t>
+      </w:r>
+      <w:r>
+        <w:rPr/>
+        <w:t>de create user page [.../createuser]</w:t>
+      </w:r>
+    </w:p>
+    <w:p>
+      <w:pPr>
+        <w:pStyle w:val="Normal"/>
+        <w:bidi w:val="0"/>
+        <w:jc w:val="left"/>
+        <w:rPr/>
+      </w:pPr>
+      <w:r>
+        <w:rPr/>
+        <w:t>3</w:t>
+      </w:r>
+      <w:r>
+        <w:rPr/>
+        <w:t>. genereer een qrcode voor je account [.../qrcode]</w:t>
+      </w:r>
+    </w:p>
+    <w:p>
+      <w:pPr>
+        <w:pStyle w:val="Normal"/>
+        <w:bidi w:val="0"/>
+        <w:jc w:val="left"/>
+        <w:rPr/>
+      </w:pPr>
+      <w:r>
+        <w:rPr/>
+        <w:t>4</w:t>
+      </w:r>
+      <w:r>
+        <w:rPr/>
+        <w:t>. upload een foto met de app [url naar .../photoupload] voor authenticatie een header met de title “authorization” en een content met “token &lt;token gegenereerd bij het maken van de qrcode&gt;”</w:t>
+      </w:r>
+    </w:p>
+    <w:p>
+      <w:pPr>
+        <w:pStyle w:val="Normal"/>
+        <w:bidi w:val="0"/>
+        <w:jc w:val="left"/>
+        <w:rPr/>
+      </w:pPr>
+      <w:r>
+        <w:rPr/>
+        <w:t>5</w:t>
+      </w:r>
+      <w:r>
+        <w:rPr/>
+        <w:t>. bekijk geuploade files in de apploicatie in [.../files]</w:t>
       </w:r>
     </w:p>
     <w:sectPr>
@@ -227,6 +227,7 @@
       <w:rPr>
         <w:rFonts w:ascii="Liberation Serif" w:hAnsi="Liberation Serif" w:eastAsia="NSimSun" w:cs="Lucida Sans"/>
         <w:kern w:val="2"/>
+        <w:sz w:val="20"/>
         <w:szCs w:val="24"/>
         <w:lang w:val="en-GB" w:eastAsia="zh-CN" w:bidi="hi-IN"/>
       </w:rPr>

</xml_diff>